<commit_message>
Chapter 2 Updated. Selector types slides added
</commit_message>
<xml_diff>
--- a/נקודות.docx
+++ b/נקודות.docx
@@ -188,14 +188,12 @@
         </w:rPr>
         <w:t xml:space="preserve"> (כנראה ע"י </w:t>
       </w:r>
-      <w:proofErr w:type="spellStart"/>
       <w:r>
         <w:rPr>
           <w:lang w:bidi="he-IL"/>
         </w:rPr>
         <w:t>nvm</w:t>
       </w:r>
-      <w:proofErr w:type="spellEnd"/>
       <w:r>
         <w:rPr>
           <w:rFonts w:hint="cs"/>
@@ -622,14 +620,12 @@
         </w:rPr>
         <w:t xml:space="preserve"> ולהראות את הקמפול שלו ב-</w:t>
       </w:r>
-      <w:proofErr w:type="spellStart"/>
       <w:r>
         <w:rPr>
           <w:lang w:bidi="he-IL"/>
         </w:rPr>
         <w:t>babbel</w:t>
       </w:r>
-      <w:proofErr w:type="spellEnd"/>
       <w:r>
         <w:rPr>
           <w:lang w:bidi="he-IL"/>
@@ -678,14 +674,12 @@
         </w:rPr>
         <w:t xml:space="preserve"> חסר להם תרגול בנושא הזה (אולי פיבונצ'י עם שמירה בעזרת </w:t>
       </w:r>
-      <w:proofErr w:type="spellStart"/>
       <w:r>
         <w:rPr>
           <w:lang w:bidi="he-IL"/>
         </w:rPr>
         <w:t>clouser</w:t>
       </w:r>
-      <w:proofErr w:type="spellEnd"/>
       <w:r>
         <w:rPr>
           <w:rFonts w:hint="cs"/>
@@ -756,16 +750,12 @@
         </w:rPr>
         <w:t xml:space="preserve"> להוסיף גם את </w:t>
       </w:r>
-      <w:proofErr w:type="spellStart"/>
-      <w:proofErr w:type="gramStart"/>
       <w:r>
         <w:rPr>
           <w:lang w:bidi="he-IL"/>
         </w:rPr>
         <w:t>object.siled</w:t>
       </w:r>
-      <w:proofErr w:type="spellEnd"/>
-      <w:proofErr w:type="gramEnd"/>
       <w:r>
         <w:rPr>
           <w:lang w:bidi="he-IL"/>
@@ -932,7 +922,6 @@
         </w:rPr>
         <w:t xml:space="preserve"> מול </w:t>
       </w:r>
-      <w:proofErr w:type="gramStart"/>
       <w:r>
         <w:rPr>
           <w:lang w:bidi="he-IL"/>
@@ -951,16 +940,7 @@
           <w:rtl/>
           <w:lang w:bidi="he-IL"/>
         </w:rPr>
-        <w:t xml:space="preserve"> (</w:t>
-      </w:r>
-      <w:proofErr w:type="gramEnd"/>
-      <w:r>
-        <w:rPr>
-          <w:rFonts w:hint="cs"/>
-          <w:rtl/>
-          <w:lang w:bidi="he-IL"/>
-        </w:rPr>
-        <w:t>לא בטוח ש-</w:t>
+        <w:t xml:space="preserve"> (לא בטוח ש-</w:t>
       </w:r>
       <w:r>
         <w:rPr>
@@ -1038,14 +1018,12 @@
         </w:rPr>
         <w:t xml:space="preserve"> של ה</w:t>
       </w:r>
-      <w:proofErr w:type="spellStart"/>
       <w:r>
         <w:rPr>
           <w:lang w:bidi="he-IL"/>
         </w:rPr>
         <w:t>specifity</w:t>
       </w:r>
-      <w:proofErr w:type="spellEnd"/>
       <w:r>
         <w:rPr>
           <w:rFonts w:hint="cs"/>
@@ -1239,14 +1217,12 @@
         </w:rPr>
         <w:t>להוסיף חידה אחרי ה-</w:t>
       </w:r>
-      <w:proofErr w:type="spellStart"/>
       <w:r>
         <w:rPr>
           <w:lang w:bidi="he-IL"/>
         </w:rPr>
         <w:t>encupsulation</w:t>
       </w:r>
-      <w:proofErr w:type="spellEnd"/>
       <w:r>
         <w:rPr>
           <w:rFonts w:hint="cs"/>
@@ -1285,6 +1261,167 @@
           <w:lang w:bidi="he-IL"/>
         </w:rPr>
       </w:pPr>
+    </w:p>
+    <w:p>
+      <w:pPr>
+        <w:bidi/>
+        <w:rPr>
+          <w:rtl/>
+          <w:lang w:bidi="he-IL"/>
+        </w:rPr>
+      </w:pPr>
+    </w:p>
+    <w:p>
+      <w:pPr>
+        <w:bidi/>
+        <w:rPr>
+          <w:rtl/>
+          <w:lang w:bidi="he-IL"/>
+        </w:rPr>
+      </w:pPr>
+    </w:p>
+    <w:p>
+      <w:pPr>
+        <w:bidi/>
+        <w:rPr>
+          <w:lang w:bidi="he-IL"/>
+        </w:rPr>
+      </w:pPr>
+      <w:r>
+        <w:rPr>
+          <w:rFonts w:hint="cs"/>
+          <w:rtl/>
+          <w:lang w:bidi="he-IL"/>
+        </w:rPr>
+        <w:t>יום ראשון:</w:t>
+      </w:r>
+    </w:p>
+    <w:p>
+      <w:pPr>
+        <w:bidi/>
+        <w:rPr>
+          <w:lang w:bidi="he-IL"/>
+        </w:rPr>
+      </w:pPr>
+      <w:r>
+        <w:rPr>
+          <w:lang w:bidi="he-IL"/>
+        </w:rPr>
+        <w:lastRenderedPageBreak/>
+        <w:t>9:35 – 9:45 – Intro</w:t>
+      </w:r>
+    </w:p>
+    <w:p>
+      <w:pPr>
+        <w:bidi/>
+        <w:rPr>
+          <w:lang w:bidi="he-IL"/>
+        </w:rPr>
+      </w:pPr>
+      <w:r>
+        <w:rPr>
+          <w:lang w:bidi="he-IL"/>
+        </w:rPr>
+        <w:t>9:45 – 10:00 - JS History</w:t>
+      </w:r>
+    </w:p>
+    <w:p>
+      <w:pPr>
+        <w:bidi/>
+        <w:rPr>
+          <w:lang w:bidi="he-IL"/>
+        </w:rPr>
+      </w:pPr>
+      <w:r>
+        <w:rPr>
+          <w:lang w:bidi="he-IL"/>
+        </w:rPr>
+        <w:t>10:00 – 10:20 – TS</w:t>
+      </w:r>
+    </w:p>
+    <w:p>
+      <w:pPr>
+        <w:bidi/>
+        <w:rPr>
+          <w:lang w:bidi="he-IL"/>
+        </w:rPr>
+      </w:pPr>
+      <w:r>
+        <w:rPr>
+          <w:lang w:bidi="he-IL"/>
+        </w:rPr>
+        <w:t>11:20 – 11:40 – Break</w:t>
+      </w:r>
+    </w:p>
+    <w:p>
+      <w:pPr>
+        <w:bidi/>
+        <w:rPr>
+          <w:lang w:bidi="he-IL"/>
+        </w:rPr>
+      </w:pPr>
+      <w:r>
+        <w:rPr>
+          <w:lang w:bidi="he-IL"/>
+        </w:rPr>
+        <w:t>11:40 – 12:45 – Classes etc.</w:t>
+      </w:r>
+    </w:p>
+    <w:p>
+      <w:pPr>
+        <w:bidi/>
+        <w:rPr>
+          <w:lang w:bidi="he-IL"/>
+        </w:rPr>
+      </w:pPr>
+      <w:r>
+        <w:rPr>
+          <w:lang w:bidi="he-IL"/>
+        </w:rPr>
+        <w:t>12:25 – 13:35 - Break</w:t>
+      </w:r>
+    </w:p>
+    <w:p>
+      <w:pPr>
+        <w:bidi/>
+        <w:rPr>
+          <w:lang w:bidi="he-IL"/>
+        </w:rPr>
+      </w:pPr>
+      <w:r>
+        <w:rPr>
+          <w:lang w:bidi="he-IL"/>
+        </w:rPr>
+        <w:t>13:35 – 14:00 – Exercise 0</w:t>
+      </w:r>
+    </w:p>
+    <w:p>
+      <w:pPr>
+        <w:bidi/>
+        <w:rPr>
+          <w:lang w:bidi="he-IL"/>
+        </w:rPr>
+      </w:pPr>
+      <w:r>
+        <w:rPr>
+          <w:lang w:bidi="he-IL"/>
+        </w:rPr>
+        <w:t>14:00 – 14:20 – CSS</w:t>
+      </w:r>
+    </w:p>
+    <w:p>
+      <w:pPr>
+        <w:bidi/>
+        <w:rPr>
+          <w:lang w:bidi="he-IL"/>
+        </w:rPr>
+      </w:pPr>
+      <w:r>
+        <w:rPr>
+          <w:lang w:bidi="he-IL"/>
+        </w:rPr>
+        <w:t>14:20 – 14:45 – Exercise 1</w:t>
+      </w:r>
       <w:bookmarkStart w:id="0" w:name="_GoBack"/>
       <w:bookmarkEnd w:id="0"/>
     </w:p>
@@ -1314,32 +1451,6 @@
           <w:lang w:bidi="he-IL"/>
         </w:rPr>
       </w:pPr>
-      <w:r>
-        <w:rPr>
-          <w:rFonts w:hint="cs"/>
-          <w:rtl/>
-          <w:lang w:bidi="he-IL"/>
-        </w:rPr>
-        <w:t>יום ראשון:</w:t>
-      </w:r>
-    </w:p>
-    <w:p>
-      <w:pPr>
-        <w:bidi/>
-        <w:rPr>
-          <w:rtl/>
-          <w:lang w:bidi="he-IL"/>
-        </w:rPr>
-      </w:pPr>
-    </w:p>
-    <w:p>
-      <w:pPr>
-        <w:bidi/>
-        <w:rPr>
-          <w:rtl/>
-          <w:lang w:bidi="he-IL"/>
-        </w:rPr>
-      </w:pPr>
     </w:p>
     <w:p>
       <w:pPr>
@@ -1931,6 +2042,7 @@
           <w:rtl/>
           <w:lang w:bidi="he-IL"/>
         </w:rPr>
+        <w:lastRenderedPageBreak/>
         <w:t>תירגולים:</w:t>
       </w:r>
     </w:p>
@@ -1997,14 +2109,12 @@
         </w:rPr>
         <w:t xml:space="preserve"> 30 דקות + הצגה של הפיתרון וה-</w:t>
       </w:r>
-      <w:proofErr w:type="spellStart"/>
       <w:r>
         <w:rPr>
           <w:lang w:bidi="he-IL"/>
         </w:rPr>
         <w:t>excercises</w:t>
       </w:r>
-      <w:proofErr w:type="spellEnd"/>
     </w:p>
     <w:p>
       <w:pPr>
@@ -2244,7 +2354,6 @@
           <w:rtl/>
           <w:lang w:bidi="he-IL"/>
         </w:rPr>
-        <w:lastRenderedPageBreak/>
         <w:t xml:space="preserve">תרגיל 9 </w:t>
       </w:r>
       <w:r>
@@ -2678,7 +2787,7 @@
       </w:pPr>
     </w:pPrDefault>
   </w:docDefaults>
-  <w:latentStyles w:defLockedState="0" w:defUIPriority="99" w:defSemiHidden="0" w:defUnhideWhenUsed="0" w:defQFormat="0" w:count="375">
+  <w:latentStyles w:defLockedState="0" w:defUIPriority="99" w:defSemiHidden="0" w:defUnhideWhenUsed="0" w:defQFormat="0" w:count="376">
     <w:lsdException w:name="Normal" w:uiPriority="0" w:qFormat="1"/>
     <w:lsdException w:name="heading 1" w:uiPriority="9" w:qFormat="1"/>
     <w:lsdException w:name="heading 2" w:semiHidden="1" w:uiPriority="9" w:unhideWhenUsed="1" w:qFormat="1"/>
@@ -2784,7 +2893,6 @@
     <w:lsdException w:name="HTML Sample" w:semiHidden="1" w:unhideWhenUsed="1"/>
     <w:lsdException w:name="HTML Typewriter" w:semiHidden="1" w:unhideWhenUsed="1"/>
     <w:lsdException w:name="HTML Variable" w:semiHidden="1" w:unhideWhenUsed="1"/>
-    <w:lsdException w:name="Normal Table" w:semiHidden="1" w:unhideWhenUsed="1"/>
     <w:lsdException w:name="annotation subject" w:semiHidden="1" w:unhideWhenUsed="1"/>
     <w:lsdException w:name="No List" w:semiHidden="1" w:unhideWhenUsed="1"/>
     <w:lsdException w:name="Outline List 1" w:semiHidden="1" w:unhideWhenUsed="1"/>
@@ -2831,10 +2939,8 @@
     <w:lsdException w:name="Table Subtle 2" w:semiHidden="1" w:unhideWhenUsed="1"/>
     <w:lsdException w:name="Table Web 1" w:semiHidden="1" w:unhideWhenUsed="1"/>
     <w:lsdException w:name="Table Web 2" w:semiHidden="1" w:unhideWhenUsed="1"/>
-    <w:lsdException w:name="Table Web 3" w:semiHidden="1" w:unhideWhenUsed="1"/>
     <w:lsdException w:name="Balloon Text" w:semiHidden="1" w:unhideWhenUsed="1"/>
     <w:lsdException w:name="Table Grid" w:uiPriority="39"/>
-    <w:lsdException w:name="Table Theme" w:semiHidden="1" w:unhideWhenUsed="1"/>
     <w:lsdException w:name="Placeholder Text" w:semiHidden="1"/>
     <w:lsdException w:name="No Spacing" w:uiPriority="1" w:qFormat="1"/>
     <w:lsdException w:name="Light Shading" w:uiPriority="60"/>
@@ -3054,6 +3160,7 @@
     <w:lsdException w:name="Smart Hyperlink" w:semiHidden="1" w:unhideWhenUsed="1"/>
     <w:lsdException w:name="Hashtag" w:semiHidden="1" w:unhideWhenUsed="1"/>
     <w:lsdException w:name="Unresolved Mention" w:semiHidden="1" w:unhideWhenUsed="1"/>
+    <w:lsdException w:name="Smart Link" w:semiHidden="1" w:unhideWhenUsed="1"/>
   </w:latentStyles>
   <w:style w:type="paragraph" w:default="1" w:styleId="Normal">
     <w:name w:val="Normal"/>

</xml_diff>